<commit_message>
Finished draft of week 6 DQ1
</commit_message>
<xml_diff>
--- a/week6_dir/DQ2_dir/ELangit_week6_DQ2.docx
+++ b/week6_dir/DQ2_dir/ELangit_week6_DQ2.docx
@@ -290,17 +290,6 @@
       <w:bookmarkStart w:id="0" w:name="_GoBack"/>
       <w:bookmarkEnd w:id="0"/>
     </w:p>
-    <w:p>
-      <w:pPr>
-        <w:ind w:left="720"/>
-      </w:pPr>
-    </w:p>
-    <w:p>
-      <w:pPr>
-        <w:ind w:left="720"/>
-      </w:pPr>
-    </w:p>
-    <w:p/>
     <w:p>
       <w:pPr>
         <w:ind w:left="720"/>
@@ -374,19 +363,7 @@
           <w:rPr>
             <w:rStyle w:val="Hyperlink"/>
           </w:rPr>
-          <w:t>http://www.chiark.greenend.org.uk/~</w:t>
-        </w:r>
-        <w:r>
-          <w:rPr>
-            <w:rStyle w:val="Hyperlink"/>
-          </w:rPr>
-          <w:t>s</w:t>
-        </w:r>
-        <w:r>
-          <w:rPr>
-            <w:rStyle w:val="Hyperlink"/>
-          </w:rPr>
-          <w:t>gtatham/putty/feedback.html</w:t>
+          <w:t>http://www.chiark.greenend.org.uk/~sgtatham/putty/feedback.html</w:t>
         </w:r>
       </w:hyperlink>
       <w:r>

</xml_diff>